<commit_message>
Final version:  Reports/Chest_Xray_Assignment_Version-2.docx; Reports/Chest_Xray_Assignment_Version-2.pdf
</commit_message>
<xml_diff>
--- a/Reports/Chest_Xray_Assignment_Version-2.docx
+++ b/Reports/Chest_Xray_Assignment_Version-2.docx
@@ -1,6 +1,6 @@
 
 <file path=word/document.xml><?xml version="1.0" encoding="utf-8"?>
-<w:document xmlns:wpc="http://schemas.microsoft.com/office/word/2010/wordprocessingCanvas" xmlns:cx="http://schemas.microsoft.com/office/drawing/2014/chartex" xmlns:cx1="http://schemas.microsoft.com/office/drawing/2015/9/8/chartex" xmlns:cx2="http://schemas.microsoft.com/office/drawing/2015/10/21/chartex" xmlns:cx3="http://schemas.microsoft.com/office/drawing/2016/5/9/chartex" xmlns:cx4="http://schemas.microsoft.com/office/drawing/2016/5/10/chartex" xmlns:cx5="http://schemas.microsoft.com/office/drawing/2016/5/11/chartex" xmlns:cx6="http://schemas.microsoft.com/office/drawing/2016/5/12/chartex" xmlns:cx7="http://schemas.microsoft.com/office/drawing/2016/5/13/chartex" xmlns:cx8="http://schemas.microsoft.com/office/drawing/2016/5/14/chartex" xmlns:mc="http://schemas.openxmlformats.org/markup-compatibility/2006" xmlns:aink="http://schemas.microsoft.com/office/drawing/2016/ink" xmlns:am3d="http://schemas.microsoft.com/office/drawing/2017/model3d" xmlns:o="urn:schemas-microsoft-com:office:office" xmlns:r="http://schemas.openxmlformats.org/officeDocument/2006/relationships" xmlns:m="http://schemas.openxmlformats.org/officeDocument/2006/math" xmlns:v="urn:schemas-microsoft-com:vml" xmlns:wp14="http://schemas.microsoft.com/office/word/2010/wordprocessingDrawing" xmlns:wp="http://schemas.openxmlformats.org/drawingml/2006/wordprocessingDrawing" xmlns:w10="urn:schemas-microsoft-com:office:word" xmlns:w="http://schemas.openxmlformats.org/wordprocessingml/2006/main" xmlns:w14="http://schemas.microsoft.com/office/word/2010/wordml" xmlns:w15="http://schemas.microsoft.com/office/word/2012/wordml" xmlns:w16cex="http://schemas.microsoft.com/office/word/2018/wordml/cex" xmlns:w16cid="http://schemas.microsoft.com/office/word/2016/wordml/cid" xmlns:w16="http://schemas.microsoft.com/office/word/2018/wordml" xmlns:w16se="http://schemas.microsoft.com/office/word/2015/wordml/symex" xmlns:wpg="http://schemas.microsoft.com/office/word/2010/wordprocessingGroup" xmlns:wpi="http://schemas.microsoft.com/office/word/2010/wordprocessingInk" xmlns:wne="http://schemas.microsoft.com/office/word/2006/wordml" xmlns:wps="http://schemas.microsoft.com/office/word/2010/wordprocessingShape" mc:Ignorable="w14 w15 w16se w16cid w16 w16cex wp14">
+<w:document xmlns:wpc="http://schemas.microsoft.com/office/word/2010/wordprocessingCanvas" xmlns:cx="http://schemas.microsoft.com/office/drawing/2014/chartex" xmlns:cx1="http://schemas.microsoft.com/office/drawing/2015/9/8/chartex" xmlns:cx2="http://schemas.microsoft.com/office/drawing/2015/10/21/chartex" xmlns:cx3="http://schemas.microsoft.com/office/drawing/2016/5/9/chartex" xmlns:cx4="http://schemas.microsoft.com/office/drawing/2016/5/10/chartex" xmlns:cx5="http://schemas.microsoft.com/office/drawing/2016/5/11/chartex" xmlns:cx6="http://schemas.microsoft.com/office/drawing/2016/5/12/chartex" xmlns:cx7="http://schemas.microsoft.com/office/drawing/2016/5/13/chartex" xmlns:cx8="http://schemas.microsoft.com/office/drawing/2016/5/14/chartex" xmlns:mc="http://schemas.openxmlformats.org/markup-compatibility/2006" xmlns:aink="http://schemas.microsoft.com/office/drawing/2016/ink" xmlns:am3d="http://schemas.microsoft.com/office/drawing/2017/model3d" xmlns:o="urn:schemas-microsoft-com:office:office" xmlns:r="http://schemas.openxmlformats.org/officeDocument/2006/relationships" xmlns:m="http://schemas.openxmlformats.org/officeDocument/2006/math" xmlns:v="urn:schemas-microsoft-com:vml" xmlns:wp14="http://schemas.microsoft.com/office/word/2010/wordprocessingDrawing" xmlns:wp="http://schemas.openxmlformats.org/drawingml/2006/wordprocessingDrawing" xmlns:w10="urn:schemas-microsoft-com:office:word" xmlns:w="http://schemas.openxmlformats.org/wordprocessingml/2006/main" xmlns:w14="http://schemas.microsoft.com/office/word/2010/wordml" xmlns:w15="http://schemas.microsoft.com/office/word/2012/wordml" xmlns:w16cid="http://schemas.microsoft.com/office/word/2016/wordml/cid" xmlns:w16se="http://schemas.microsoft.com/office/word/2015/wordml/symex" xmlns:wpg="http://schemas.microsoft.com/office/word/2010/wordprocessingGroup" xmlns:wpi="http://schemas.microsoft.com/office/word/2010/wordprocessingInk" xmlns:wne="http://schemas.microsoft.com/office/word/2006/wordml" xmlns:wps="http://schemas.microsoft.com/office/word/2010/wordprocessingShape" mc:Ignorable="w14 w15 w16se w16cid wp14">
   <w:body>
     <w:sdt>
       <w:sdtPr>
@@ -4103,7 +4103,63 @@
           <w:rFonts w:ascii="Times New Roman" w:hAnsi="Times New Roman" w:cs="Times New Roman"/>
           <w:lang w:val="en-AU"/>
         </w:rPr>
-        <w:t xml:space="preserve">which rate is nearly the same as the coin's rate. Moreover, the True Positive by zero which means this model cannot predict a person is positive with </w:t>
+        <w:t>which</w:t>
+      </w:r>
+      <w:r>
+        <w:rPr>
+          <w:rFonts w:ascii="Times New Roman" w:hAnsi="Times New Roman" w:cs="Times New Roman"/>
+          <w:lang w:val="en-AU"/>
+        </w:rPr>
+        <w:t xml:space="preserve"> can be considered as</w:t>
+      </w:r>
+      <w:r>
+        <w:rPr>
+          <w:rFonts w:ascii="Times New Roman" w:hAnsi="Times New Roman" w:cs="Times New Roman"/>
+          <w:lang w:val="en-AU"/>
+        </w:rPr>
+        <w:t xml:space="preserve"> the coin</w:t>
+      </w:r>
+      <w:r>
+        <w:rPr>
+          <w:rFonts w:ascii="Times New Roman" w:hAnsi="Times New Roman" w:cs="Times New Roman"/>
+          <w:lang w:val="en-AU"/>
+        </w:rPr>
+        <w:t xml:space="preserve"> flipping</w:t>
+      </w:r>
+      <w:r>
+        <w:rPr>
+          <w:rFonts w:ascii="Times New Roman" w:hAnsi="Times New Roman" w:cs="Times New Roman"/>
+          <w:lang w:val="en-AU"/>
+        </w:rPr>
+        <w:t xml:space="preserve">'s rate. </w:t>
+      </w:r>
+      <w:r>
+        <w:rPr>
+          <w:rFonts w:ascii="Times New Roman" w:hAnsi="Times New Roman" w:cs="Times New Roman"/>
+          <w:lang w:val="en-AU"/>
+        </w:rPr>
+        <w:t>T</w:t>
+      </w:r>
+      <w:r>
+        <w:rPr>
+          <w:rFonts w:ascii="Times New Roman" w:hAnsi="Times New Roman" w:cs="Times New Roman"/>
+          <w:lang w:val="en-AU"/>
+        </w:rPr>
+        <w:t>he True Positive by zero whic</w:t>
+      </w:r>
+      <w:r>
+        <w:rPr>
+          <w:rFonts w:ascii="Times New Roman" w:hAnsi="Times New Roman" w:cs="Times New Roman"/>
+          <w:lang w:val="en-AU"/>
+        </w:rPr>
+        <w:t>h strongly indicates that the</w:t>
+      </w:r>
+      <w:r>
+        <w:rPr>
+          <w:rFonts w:ascii="Times New Roman" w:hAnsi="Times New Roman" w:cs="Times New Roman"/>
+          <w:lang w:val="en-AU"/>
+        </w:rPr>
+        <w:t xml:space="preserve"> model cannot predict a person is positive with </w:t>
       </w:r>
       <w:r>
         <w:rPr>
@@ -4131,6 +4187,44 @@
           <w:rFonts w:ascii="Times New Roman" w:hAnsi="Times New Roman" w:cs="Times New Roman"/>
           <w:lang w:val="en-AU"/>
         </w:rPr>
+        <w:t xml:space="preserve">. Whereas, 158 Positive input cases were all predicted as Negative with True Negative is 100%. </w:t>
+      </w:r>
+      <w:r>
+        <w:rPr>
+          <w:rFonts w:ascii="Times New Roman" w:hAnsi="Times New Roman" w:cs="Times New Roman"/>
+          <w:lang w:val="en-AU"/>
+        </w:rPr>
+        <w:t xml:space="preserve">We can conclude that the model has failed because it </w:t>
+      </w:r>
+      <w:r>
+        <w:rPr>
+          <w:rFonts w:ascii="Times New Roman" w:hAnsi="Times New Roman" w:cs="Times New Roman"/>
+          <w:lang w:val="en-AU"/>
+        </w:rPr>
+        <w:t>returned Negative regardless input</w:t>
+      </w:r>
+      <w:r>
+        <w:rPr>
+          <w:rFonts w:ascii="Times New Roman" w:hAnsi="Times New Roman" w:cs="Times New Roman"/>
+          <w:lang w:val="en-AU"/>
+        </w:rPr>
+        <w:t>.</w:t>
+      </w:r>
+    </w:p>
+    <w:p>
+      <w:pPr>
+        <w:ind w:firstLine="720"/>
+        <w:jc w:val="both"/>
+        <w:rPr>
+          <w:rFonts w:ascii="Times New Roman" w:hAnsi="Times New Roman" w:cs="Times New Roman"/>
+          <w:lang w:val="en-AU"/>
+        </w:rPr>
+      </w:pPr>
+      <w:r>
+        <w:rPr>
+          <w:rFonts w:ascii="Times New Roman" w:hAnsi="Times New Roman" w:cs="Times New Roman"/>
+          <w:lang w:val="en-AU"/>
+        </w:rPr>
         <w:t xml:space="preserve"> </w:t>
       </w:r>
       <w:r>
@@ -4138,83 +4232,14 @@
           <w:rFonts w:ascii="Times New Roman" w:hAnsi="Times New Roman" w:cs="Times New Roman"/>
           <w:lang w:val="en-AU"/>
         </w:rPr>
-        <w:t>if a person is not infected</w:t>
-      </w:r>
-      <w:r>
-        <w:rPr>
-          <w:rFonts w:ascii="Times New Roman" w:hAnsi="Times New Roman" w:cs="Times New Roman"/>
-          <w:lang w:val="vi-VN"/>
-        </w:rPr>
-        <w:t xml:space="preserve"> with </w:t>
-      </w:r>
-      <w:r>
-        <w:rPr>
-          <w:rFonts w:ascii="Times New Roman" w:hAnsi="Times New Roman" w:cs="Times New Roman"/>
-        </w:rPr>
-        <w:t>COVID-</w:t>
-      </w:r>
-      <w:r>
-        <w:rPr>
-          <w:rFonts w:ascii="Times New Roman" w:hAnsi="Times New Roman" w:cs="Times New Roman"/>
-          <w:lang w:val="vi-VN"/>
-        </w:rPr>
-        <w:t xml:space="preserve">19 </w:t>
-      </w:r>
-      <w:r>
-        <w:rPr>
-          <w:rFonts w:ascii="Times New Roman" w:hAnsi="Times New Roman" w:cs="Times New Roman"/>
-          <w:lang w:val="en-AU"/>
-        </w:rPr>
-        <w:t xml:space="preserve">but is </w:t>
-      </w:r>
-      <w:r>
-        <w:rPr>
-          <w:rFonts w:ascii="Times New Roman" w:hAnsi="Times New Roman" w:cs="Times New Roman"/>
-          <w:lang w:val="en-AU"/>
-        </w:rPr>
-        <w:t>predicted</w:t>
-      </w:r>
-      <w:r>
-        <w:rPr>
-          <w:rFonts w:ascii="Times New Roman" w:hAnsi="Times New Roman" w:cs="Times New Roman"/>
-          <w:lang w:val="en-AU"/>
-        </w:rPr>
-        <w:t xml:space="preserve"> to be </w:t>
-      </w:r>
-      <w:r>
-        <w:rPr>
-          <w:rFonts w:ascii="Times New Roman" w:hAnsi="Times New Roman" w:cs="Times New Roman"/>
-          <w:lang w:val="en-AU"/>
-        </w:rPr>
-        <w:t>injection</w:t>
-      </w:r>
-      <w:r>
-        <w:rPr>
-          <w:rFonts w:ascii="Times New Roman" w:hAnsi="Times New Roman" w:cs="Times New Roman"/>
-          <w:lang w:val="en-AU"/>
-        </w:rPr>
-        <w:t>.</w:t>
-      </w:r>
-      <w:r>
-        <w:rPr>
-          <w:rFonts w:ascii="Times New Roman" w:hAnsi="Times New Roman" w:cs="Times New Roman"/>
-          <w:lang w:val="en-AU"/>
-        </w:rPr>
-        <w:t xml:space="preserve"> We can conclude that the model has failed because it is unable to predict COVID-19 status</w:t>
-      </w:r>
-      <w:r>
-        <w:rPr>
-          <w:rFonts w:ascii="Times New Roman" w:hAnsi="Times New Roman" w:cs="Times New Roman"/>
-          <w:lang w:val="en-AU"/>
-        </w:rPr>
-        <w:t>.</w:t>
-      </w:r>
-      <w:r>
-        <w:rPr>
-          <w:rFonts w:ascii="Times New Roman" w:hAnsi="Times New Roman" w:cs="Times New Roman"/>
-          <w:lang w:val="en-AU"/>
-        </w:rPr>
-        <w:t xml:space="preserve"> In addition, the approach of using data </w:t>
+        <w:t>The use of</w:t>
+      </w:r>
+      <w:r>
+        <w:rPr>
+          <w:rFonts w:ascii="Times New Roman" w:hAnsi="Times New Roman" w:cs="Times New Roman"/>
+          <w:lang w:val="en-AU"/>
+        </w:rPr>
+        <w:t xml:space="preserve"> data </w:t>
       </w:r>
       <w:r>
         <w:rPr>
@@ -4228,14 +4253,70 @@
           <w:rFonts w:ascii="Times New Roman" w:hAnsi="Times New Roman" w:cs="Times New Roman"/>
           <w:lang w:val="en-AU"/>
         </w:rPr>
-        <w:t xml:space="preserve"> did not solve the overfitting problem of trained model, this issue may be caused by various aspects. </w:t>
-      </w:r>
-      <w:r>
-        <w:rPr>
-          <w:rFonts w:ascii="Times New Roman" w:hAnsi="Times New Roman" w:cs="Times New Roman"/>
-          <w:lang w:val="en-AU"/>
-        </w:rPr>
-        <w:t>The team is going to consider other approaches:</w:t>
+        <w:t xml:space="preserve"> did not solve the overfitting problem of trained model</w:t>
+      </w:r>
+      <w:r>
+        <w:rPr>
+          <w:rFonts w:ascii="Times New Roman" w:hAnsi="Times New Roman" w:cs="Times New Roman"/>
+          <w:lang w:val="en-AU"/>
+        </w:rPr>
+        <w:t>. T</w:t>
+      </w:r>
+      <w:r>
+        <w:rPr>
+          <w:rFonts w:ascii="Times New Roman" w:hAnsi="Times New Roman" w:cs="Times New Roman"/>
+          <w:lang w:val="en-AU"/>
+        </w:rPr>
+        <w:t xml:space="preserve">his issue may be caused by various aspects. </w:t>
+      </w:r>
+      <w:r>
+        <w:rPr>
+          <w:rFonts w:ascii="Times New Roman" w:hAnsi="Times New Roman" w:cs="Times New Roman"/>
+          <w:lang w:val="en-AU"/>
+        </w:rPr>
+        <w:t>We</w:t>
+      </w:r>
+      <w:r>
+        <w:rPr>
+          <w:rFonts w:ascii="Times New Roman" w:hAnsi="Times New Roman" w:cs="Times New Roman"/>
+          <w:lang w:val="en-AU"/>
+        </w:rPr>
+        <w:t xml:space="preserve"> </w:t>
+      </w:r>
+      <w:r>
+        <w:rPr>
+          <w:rFonts w:ascii="Times New Roman" w:hAnsi="Times New Roman" w:cs="Times New Roman"/>
+          <w:lang w:val="en-AU"/>
+        </w:rPr>
+        <w:t xml:space="preserve">are </w:t>
+      </w:r>
+      <w:r>
+        <w:rPr>
+          <w:rFonts w:ascii="Times New Roman" w:hAnsi="Times New Roman" w:cs="Times New Roman"/>
+          <w:lang w:val="en-AU"/>
+        </w:rPr>
+        <w:t>consider</w:t>
+      </w:r>
+      <w:r>
+        <w:rPr>
+          <w:rFonts w:ascii="Times New Roman" w:hAnsi="Times New Roman" w:cs="Times New Roman"/>
+          <w:lang w:val="en-AU"/>
+        </w:rPr>
+        <w:t>ing</w:t>
+      </w:r>
+      <w:r>
+        <w:rPr>
+          <w:rFonts w:ascii="Times New Roman" w:hAnsi="Times New Roman" w:cs="Times New Roman"/>
+          <w:lang w:val="en-AU"/>
+        </w:rPr>
+        <w:t xml:space="preserve"> </w:t>
+      </w:r>
+      <w:r>
+        <w:rPr>
+          <w:rFonts w:ascii="Times New Roman" w:hAnsi="Times New Roman" w:cs="Times New Roman"/>
+          <w:lang w:val="en-AU"/>
+        </w:rPr>
+        <w:t>below methods for further approaching:</w:t>
       </w:r>
     </w:p>
     <w:p>
@@ -4330,7 +4411,21 @@
         <w:rPr>
           <w:rFonts w:ascii="Times New Roman" w:hAnsi="Times New Roman" w:cs="Times New Roman"/>
         </w:rPr>
-        <w:t xml:space="preserve"> which are popular ones achieved promising outcomes in many tasks over recent years (</w:t>
+        <w:t xml:space="preserve"> which are popular achieved promising outcomes in many </w:t>
+      </w:r>
+      <w:proofErr w:type="gramStart"/>
+      <w:r>
+        <w:rPr>
+          <w:rFonts w:ascii="Times New Roman" w:hAnsi="Times New Roman" w:cs="Times New Roman"/>
+        </w:rPr>
+        <w:t>tasks</w:t>
+      </w:r>
+      <w:proofErr w:type="gramEnd"/>
+      <w:r>
+        <w:rPr>
+          <w:rFonts w:ascii="Times New Roman" w:hAnsi="Times New Roman" w:cs="Times New Roman"/>
+        </w:rPr>
+        <w:t xml:space="preserve"> recent years (</w:t>
       </w:r>
       <w:proofErr w:type="spellStart"/>
       <w:r>
@@ -4349,12 +4444,29 @@
     </w:p>
     <w:p>
       <w:pPr>
+        <w:jc w:val="both"/>
+        <w:rPr>
+          <w:rFonts w:ascii="Times New Roman" w:hAnsi="Times New Roman" w:cs="Times New Roman"/>
+        </w:rPr>
+      </w:pPr>
+    </w:p>
+    <w:p>
+      <w:pPr>
+        <w:jc w:val="both"/>
+        <w:rPr>
+          <w:rFonts w:ascii="Times New Roman" w:hAnsi="Times New Roman" w:cs="Times New Roman"/>
+        </w:rPr>
+      </w:pPr>
+    </w:p>
+    <w:p>
+      <w:pPr>
         <w:pStyle w:val="Heading2"/>
         <w:rPr>
           <w:lang w:val="vi-VN"/>
         </w:rPr>
       </w:pPr>
       <w:r>
+        <w:lastRenderedPageBreak/>
         <w:t>CONCLUSION</w:t>
       </w:r>
     </w:p>
@@ -4370,14 +4482,7 @@
         <w:rPr>
           <w:rFonts w:ascii="Times New Roman" w:hAnsi="Times New Roman" w:cs="Times New Roman"/>
         </w:rPr>
-        <w:t xml:space="preserve">We demonstrated a machine learning model for COVID-19 detection from Chest X-ray images, by Convolutional Neural Network (CNN) on the training set. Over 2,000 images were collected from 2 datasets and prepared as the main dataset in this project. Then, we experimented a detailed analysis to evaluate the performance of the learning model by different approaches. Based on the results, the models </w:t>
-      </w:r>
-      <w:r>
-        <w:rPr>
-          <w:rFonts w:ascii="Times New Roman" w:hAnsi="Times New Roman" w:cs="Times New Roman"/>
-        </w:rPr>
-        <w:lastRenderedPageBreak/>
-        <w:t>achieved a specificity rate of around 55% on average. It can be seen that the model has a low capability of COVID-19 detection from radiography.</w:t>
+        <w:t>We demonstrated a machine learning model for COVID-19 detection from Chest X-ray images, by Convolutional Neural Network (CNN) on the training set. Over 2,000 images were collected from 2 datasets and prepared as the main dataset in this project. Then, we experimented a detailed analysis to evaluate the performance of the learning model by different approaches. Based on the results, the models achieved a specificity rate of around 55% on average. It can be seen that the model has a low capability of COVID-19 detection from radiography.</w:t>
       </w:r>
     </w:p>
     <w:p>
@@ -4442,12 +4547,131 @@
     </w:p>
     <w:p>
       <w:pPr>
+        <w:ind w:firstLine="720"/>
+        <w:jc w:val="both"/>
+        <w:rPr>
+          <w:rFonts w:ascii="Times New Roman" w:hAnsi="Times New Roman" w:cs="Times New Roman"/>
+        </w:rPr>
+      </w:pPr>
+    </w:p>
+    <w:p>
+      <w:pPr>
+        <w:ind w:firstLine="720"/>
+        <w:jc w:val="both"/>
+        <w:rPr>
+          <w:rFonts w:ascii="Times New Roman" w:hAnsi="Times New Roman" w:cs="Times New Roman"/>
+        </w:rPr>
+      </w:pPr>
+    </w:p>
+    <w:p>
+      <w:pPr>
+        <w:ind w:firstLine="720"/>
+        <w:jc w:val="both"/>
+        <w:rPr>
+          <w:rFonts w:ascii="Times New Roman" w:hAnsi="Times New Roman" w:cs="Times New Roman"/>
+        </w:rPr>
+      </w:pPr>
+    </w:p>
+    <w:p>
+      <w:pPr>
+        <w:ind w:firstLine="720"/>
+        <w:jc w:val="both"/>
+        <w:rPr>
+          <w:rFonts w:ascii="Times New Roman" w:hAnsi="Times New Roman" w:cs="Times New Roman"/>
+        </w:rPr>
+      </w:pPr>
+    </w:p>
+    <w:p>
+      <w:pPr>
+        <w:ind w:firstLine="720"/>
+        <w:jc w:val="both"/>
+        <w:rPr>
+          <w:rFonts w:ascii="Times New Roman" w:hAnsi="Times New Roman" w:cs="Times New Roman"/>
+        </w:rPr>
+      </w:pPr>
+    </w:p>
+    <w:p>
+      <w:pPr>
+        <w:ind w:firstLine="720"/>
+        <w:jc w:val="both"/>
+        <w:rPr>
+          <w:rFonts w:ascii="Times New Roman" w:hAnsi="Times New Roman" w:cs="Times New Roman"/>
+        </w:rPr>
+      </w:pPr>
+    </w:p>
+    <w:p>
+      <w:pPr>
+        <w:ind w:firstLine="720"/>
+        <w:jc w:val="both"/>
+        <w:rPr>
+          <w:rFonts w:ascii="Times New Roman" w:hAnsi="Times New Roman" w:cs="Times New Roman"/>
+        </w:rPr>
+      </w:pPr>
+    </w:p>
+    <w:p>
+      <w:pPr>
+        <w:ind w:firstLine="720"/>
+        <w:jc w:val="both"/>
+        <w:rPr>
+          <w:rFonts w:ascii="Times New Roman" w:hAnsi="Times New Roman" w:cs="Times New Roman"/>
+        </w:rPr>
+      </w:pPr>
+    </w:p>
+    <w:p>
+      <w:pPr>
+        <w:ind w:firstLine="720"/>
+        <w:jc w:val="both"/>
+        <w:rPr>
+          <w:rFonts w:ascii="Times New Roman" w:hAnsi="Times New Roman" w:cs="Times New Roman"/>
+        </w:rPr>
+      </w:pPr>
+    </w:p>
+    <w:p>
+      <w:pPr>
+        <w:ind w:firstLine="720"/>
+        <w:jc w:val="both"/>
+        <w:rPr>
+          <w:rFonts w:ascii="Times New Roman" w:hAnsi="Times New Roman" w:cs="Times New Roman"/>
+        </w:rPr>
+      </w:pPr>
+    </w:p>
+    <w:p>
+      <w:pPr>
+        <w:ind w:firstLine="720"/>
+        <w:jc w:val="both"/>
+        <w:rPr>
+          <w:rFonts w:ascii="Times New Roman" w:hAnsi="Times New Roman" w:cs="Times New Roman"/>
+        </w:rPr>
+      </w:pPr>
+    </w:p>
+    <w:p>
+      <w:pPr>
+        <w:ind w:firstLine="720"/>
+        <w:jc w:val="both"/>
+        <w:rPr>
+          <w:rFonts w:ascii="Times New Roman" w:hAnsi="Times New Roman" w:cs="Times New Roman"/>
+        </w:rPr>
+      </w:pPr>
+    </w:p>
+    <w:p>
+      <w:pPr>
+        <w:ind w:firstLine="720"/>
+        <w:jc w:val="both"/>
+        <w:rPr>
+          <w:rFonts w:ascii="Times New Roman" w:hAnsi="Times New Roman" w:cs="Times New Roman"/>
+        </w:rPr>
+      </w:pPr>
+    </w:p>
+    <w:p>
+      <w:pPr>
         <w:pStyle w:val="Heading2"/>
       </w:pPr>
       <w:r>
+        <w:lastRenderedPageBreak/>
         <w:t xml:space="preserve">REFERENCES </w:t>
       </w:r>
     </w:p>
+    <w:p/>
     <w:p>
       <w:pPr>
         <w:pStyle w:val="EndNoteBibliography"/>
@@ -4653,7 +4877,6 @@
         <w:ind w:left="720" w:hanging="720"/>
       </w:pPr>
       <w:r>
-        <w:lastRenderedPageBreak/>
         <w:t xml:space="preserve">Li, H., Jiang, G., Zhang, J., Wang, R., Wang, Z., Zheng, W.-S., &amp; Menze, B. (2018). Fully convolutional network ensembles for white matter hyperintensities segmentation in MR images. </w:t>
       </w:r>
       <w:r>
@@ -4845,6 +5068,86 @@
       <w:r>
         <w:fldChar w:fldCharType="end"/>
       </w:r>
+    </w:p>
+    <w:p>
+      <w:pPr>
+        <w:pStyle w:val="Heading2"/>
+      </w:pPr>
+    </w:p>
+    <w:p>
+      <w:pPr>
+        <w:pStyle w:val="Heading2"/>
+      </w:pPr>
+    </w:p>
+    <w:p>
+      <w:pPr>
+        <w:pStyle w:val="Heading2"/>
+      </w:pPr>
+    </w:p>
+    <w:p>
+      <w:pPr>
+        <w:pStyle w:val="Heading2"/>
+      </w:pPr>
+    </w:p>
+    <w:p>
+      <w:pPr>
+        <w:pStyle w:val="Heading2"/>
+      </w:pPr>
+    </w:p>
+    <w:p>
+      <w:pPr>
+        <w:pStyle w:val="Heading2"/>
+      </w:pPr>
+    </w:p>
+    <w:p>
+      <w:pPr>
+        <w:pStyle w:val="Heading2"/>
+      </w:pPr>
+    </w:p>
+    <w:p>
+      <w:pPr>
+        <w:pStyle w:val="Heading2"/>
+      </w:pPr>
+    </w:p>
+    <w:p>
+      <w:pPr>
+        <w:pStyle w:val="Heading2"/>
+      </w:pPr>
+    </w:p>
+    <w:p>
+      <w:pPr>
+        <w:pStyle w:val="Heading2"/>
+      </w:pPr>
+    </w:p>
+    <w:p>
+      <w:pPr>
+        <w:pStyle w:val="Heading2"/>
+      </w:pPr>
+    </w:p>
+    <w:p>
+      <w:pPr>
+        <w:pStyle w:val="Heading2"/>
+      </w:pPr>
+    </w:p>
+    <w:p>
+      <w:pPr>
+        <w:pStyle w:val="Heading2"/>
+      </w:pPr>
+    </w:p>
+    <w:p/>
+    <w:p>
+      <w:bookmarkStart w:id="0" w:name="_GoBack"/>
+      <w:bookmarkEnd w:id="0"/>
+    </w:p>
+    <w:p>
+      <w:pPr>
+        <w:pStyle w:val="Heading2"/>
+      </w:pPr>
+    </w:p>
+    <w:p>
+      <w:pPr>
+        <w:pStyle w:val="Heading2"/>
+      </w:pPr>
       <w:r>
         <w:t xml:space="preserve">APPENDIX </w:t>
       </w:r>
@@ -4867,7 +5170,6 @@
         <w:rPr>
           <w:noProof/>
         </w:rPr>
-        <w:lastRenderedPageBreak/>
         <w:drawing>
           <wp:inline distT="0" distB="0" distL="0" distR="0" wp14:anchorId="0B2CCAA8" wp14:editId="638ACE6C">
             <wp:extent cx="5029458" cy="4705592"/>
@@ -5975,7 +6277,7 @@
 </file>
 
 <file path=word/endnotes.xml><?xml version="1.0" encoding="utf-8"?>
-<w:endnotes xmlns:wpc="http://schemas.microsoft.com/office/word/2010/wordprocessingCanvas" xmlns:cx="http://schemas.microsoft.com/office/drawing/2014/chartex" xmlns:cx1="http://schemas.microsoft.com/office/drawing/2015/9/8/chartex" xmlns:cx2="http://schemas.microsoft.com/office/drawing/2015/10/21/chartex" xmlns:cx3="http://schemas.microsoft.com/office/drawing/2016/5/9/chartex" xmlns:cx4="http://schemas.microsoft.com/office/drawing/2016/5/10/chartex" xmlns:cx5="http://schemas.microsoft.com/office/drawing/2016/5/11/chartex" xmlns:cx6="http://schemas.microsoft.com/office/drawing/2016/5/12/chartex" xmlns:cx7="http://schemas.microsoft.com/office/drawing/2016/5/13/chartex" xmlns:cx8="http://schemas.microsoft.com/office/drawing/2016/5/14/chartex" xmlns:mc="http://schemas.openxmlformats.org/markup-compatibility/2006" xmlns:aink="http://schemas.microsoft.com/office/drawing/2016/ink" xmlns:am3d="http://schemas.microsoft.com/office/drawing/2017/model3d" xmlns:o="urn:schemas-microsoft-com:office:office" xmlns:r="http://schemas.openxmlformats.org/officeDocument/2006/relationships" xmlns:m="http://schemas.openxmlformats.org/officeDocument/2006/math" xmlns:v="urn:schemas-microsoft-com:vml" xmlns:wp14="http://schemas.microsoft.com/office/word/2010/wordprocessingDrawing" xmlns:wp="http://schemas.openxmlformats.org/drawingml/2006/wordprocessingDrawing" xmlns:w10="urn:schemas-microsoft-com:office:word" xmlns:w="http://schemas.openxmlformats.org/wordprocessingml/2006/main" xmlns:w14="http://schemas.microsoft.com/office/word/2010/wordml" xmlns:w15="http://schemas.microsoft.com/office/word/2012/wordml" xmlns:w16cex="http://schemas.microsoft.com/office/word/2018/wordml/cex" xmlns:w16cid="http://schemas.microsoft.com/office/word/2016/wordml/cid" xmlns:w16="http://schemas.microsoft.com/office/word/2018/wordml" xmlns:w16se="http://schemas.microsoft.com/office/word/2015/wordml/symex" xmlns:wpg="http://schemas.microsoft.com/office/word/2010/wordprocessingGroup" xmlns:wpi="http://schemas.microsoft.com/office/word/2010/wordprocessingInk" xmlns:wne="http://schemas.microsoft.com/office/word/2006/wordml" xmlns:wps="http://schemas.microsoft.com/office/word/2010/wordprocessingShape" mc:Ignorable="w14 w15 w16se w16cid w16 w16cex wp14">
+<w:endnotes xmlns:wpc="http://schemas.microsoft.com/office/word/2010/wordprocessingCanvas" xmlns:cx="http://schemas.microsoft.com/office/drawing/2014/chartex" xmlns:cx1="http://schemas.microsoft.com/office/drawing/2015/9/8/chartex" xmlns:cx2="http://schemas.microsoft.com/office/drawing/2015/10/21/chartex" xmlns:cx3="http://schemas.microsoft.com/office/drawing/2016/5/9/chartex" xmlns:cx4="http://schemas.microsoft.com/office/drawing/2016/5/10/chartex" xmlns:cx5="http://schemas.microsoft.com/office/drawing/2016/5/11/chartex" xmlns:cx6="http://schemas.microsoft.com/office/drawing/2016/5/12/chartex" xmlns:cx7="http://schemas.microsoft.com/office/drawing/2016/5/13/chartex" xmlns:cx8="http://schemas.microsoft.com/office/drawing/2016/5/14/chartex" xmlns:mc="http://schemas.openxmlformats.org/markup-compatibility/2006" xmlns:aink="http://schemas.microsoft.com/office/drawing/2016/ink" xmlns:am3d="http://schemas.microsoft.com/office/drawing/2017/model3d" xmlns:o="urn:schemas-microsoft-com:office:office" xmlns:r="http://schemas.openxmlformats.org/officeDocument/2006/relationships" xmlns:m="http://schemas.openxmlformats.org/officeDocument/2006/math" xmlns:v="urn:schemas-microsoft-com:vml" xmlns:wp14="http://schemas.microsoft.com/office/word/2010/wordprocessingDrawing" xmlns:wp="http://schemas.openxmlformats.org/drawingml/2006/wordprocessingDrawing" xmlns:w10="urn:schemas-microsoft-com:office:word" xmlns:w="http://schemas.openxmlformats.org/wordprocessingml/2006/main" xmlns:w14="http://schemas.microsoft.com/office/word/2010/wordml" xmlns:w15="http://schemas.microsoft.com/office/word/2012/wordml" xmlns:w16cid="http://schemas.microsoft.com/office/word/2016/wordml/cid" xmlns:w16se="http://schemas.microsoft.com/office/word/2015/wordml/symex" xmlns:wpg="http://schemas.microsoft.com/office/word/2010/wordprocessingGroup" xmlns:wpi="http://schemas.microsoft.com/office/word/2010/wordprocessingInk" xmlns:wne="http://schemas.microsoft.com/office/word/2006/wordml" xmlns:wps="http://schemas.microsoft.com/office/word/2010/wordprocessingShape" mc:Ignorable="w14 w15 w16se w16cid wp14">
   <w:endnote w:type="separator" w:id="-1">
     <w:p>
       <w:pPr>
@@ -6000,7 +6302,7 @@
 </file>
 
 <file path=word/footer1.xml><?xml version="1.0" encoding="utf-8"?>
-<w:ftr xmlns:wpc="http://schemas.microsoft.com/office/word/2010/wordprocessingCanvas" xmlns:cx="http://schemas.microsoft.com/office/drawing/2014/chartex" xmlns:cx1="http://schemas.microsoft.com/office/drawing/2015/9/8/chartex" xmlns:cx2="http://schemas.microsoft.com/office/drawing/2015/10/21/chartex" xmlns:cx3="http://schemas.microsoft.com/office/drawing/2016/5/9/chartex" xmlns:cx4="http://schemas.microsoft.com/office/drawing/2016/5/10/chartex" xmlns:cx5="http://schemas.microsoft.com/office/drawing/2016/5/11/chartex" xmlns:cx6="http://schemas.microsoft.com/office/drawing/2016/5/12/chartex" xmlns:cx7="http://schemas.microsoft.com/office/drawing/2016/5/13/chartex" xmlns:cx8="http://schemas.microsoft.com/office/drawing/2016/5/14/chartex" xmlns:mc="http://schemas.openxmlformats.org/markup-compatibility/2006" xmlns:aink="http://schemas.microsoft.com/office/drawing/2016/ink" xmlns:am3d="http://schemas.microsoft.com/office/drawing/2017/model3d" xmlns:o="urn:schemas-microsoft-com:office:office" xmlns:r="http://schemas.openxmlformats.org/officeDocument/2006/relationships" xmlns:m="http://schemas.openxmlformats.org/officeDocument/2006/math" xmlns:v="urn:schemas-microsoft-com:vml" xmlns:wp14="http://schemas.microsoft.com/office/word/2010/wordprocessingDrawing" xmlns:wp="http://schemas.openxmlformats.org/drawingml/2006/wordprocessingDrawing" xmlns:w10="urn:schemas-microsoft-com:office:word" xmlns:w="http://schemas.openxmlformats.org/wordprocessingml/2006/main" xmlns:w14="http://schemas.microsoft.com/office/word/2010/wordml" xmlns:w15="http://schemas.microsoft.com/office/word/2012/wordml" xmlns:w16cex="http://schemas.microsoft.com/office/word/2018/wordml/cex" xmlns:w16cid="http://schemas.microsoft.com/office/word/2016/wordml/cid" xmlns:w16="http://schemas.microsoft.com/office/word/2018/wordml" xmlns:w16se="http://schemas.microsoft.com/office/word/2015/wordml/symex" xmlns:wpg="http://schemas.microsoft.com/office/word/2010/wordprocessingGroup" xmlns:wpi="http://schemas.microsoft.com/office/word/2010/wordprocessingInk" xmlns:wne="http://schemas.microsoft.com/office/word/2006/wordml" xmlns:wps="http://schemas.microsoft.com/office/word/2010/wordprocessingShape" mc:Ignorable="w14 w15 w16se w16cid w16 w16cex wp14">
+<w:ftr xmlns:wpc="http://schemas.microsoft.com/office/word/2010/wordprocessingCanvas" xmlns:cx="http://schemas.microsoft.com/office/drawing/2014/chartex" xmlns:cx1="http://schemas.microsoft.com/office/drawing/2015/9/8/chartex" xmlns:cx2="http://schemas.microsoft.com/office/drawing/2015/10/21/chartex" xmlns:cx3="http://schemas.microsoft.com/office/drawing/2016/5/9/chartex" xmlns:cx4="http://schemas.microsoft.com/office/drawing/2016/5/10/chartex" xmlns:cx5="http://schemas.microsoft.com/office/drawing/2016/5/11/chartex" xmlns:cx6="http://schemas.microsoft.com/office/drawing/2016/5/12/chartex" xmlns:cx7="http://schemas.microsoft.com/office/drawing/2016/5/13/chartex" xmlns:cx8="http://schemas.microsoft.com/office/drawing/2016/5/14/chartex" xmlns:mc="http://schemas.openxmlformats.org/markup-compatibility/2006" xmlns:aink="http://schemas.microsoft.com/office/drawing/2016/ink" xmlns:am3d="http://schemas.microsoft.com/office/drawing/2017/model3d" xmlns:o="urn:schemas-microsoft-com:office:office" xmlns:r="http://schemas.openxmlformats.org/officeDocument/2006/relationships" xmlns:m="http://schemas.openxmlformats.org/officeDocument/2006/math" xmlns:v="urn:schemas-microsoft-com:vml" xmlns:wp14="http://schemas.microsoft.com/office/word/2010/wordprocessingDrawing" xmlns:wp="http://schemas.openxmlformats.org/drawingml/2006/wordprocessingDrawing" xmlns:w10="urn:schemas-microsoft-com:office:word" xmlns:w="http://schemas.openxmlformats.org/wordprocessingml/2006/main" xmlns:w14="http://schemas.microsoft.com/office/word/2010/wordml" xmlns:w15="http://schemas.microsoft.com/office/word/2012/wordml" xmlns:w16cid="http://schemas.microsoft.com/office/word/2016/wordml/cid" xmlns:w16se="http://schemas.microsoft.com/office/word/2015/wordml/symex" xmlns:wpg="http://schemas.microsoft.com/office/word/2010/wordprocessingGroup" xmlns:wpi="http://schemas.microsoft.com/office/word/2010/wordprocessingInk" xmlns:wne="http://schemas.microsoft.com/office/word/2006/wordml" xmlns:wps="http://schemas.microsoft.com/office/word/2010/wordprocessingShape" mc:Ignorable="w14 w15 w16se w16cid wp14">
   <w:p>
     <w:pPr>
       <w:pStyle w:val="Footer"/>
@@ -6212,7 +6514,7 @@
 </file>
 
 <file path=word/footnotes.xml><?xml version="1.0" encoding="utf-8"?>
-<w:footnotes xmlns:wpc="http://schemas.microsoft.com/office/word/2010/wordprocessingCanvas" xmlns:cx="http://schemas.microsoft.com/office/drawing/2014/chartex" xmlns:cx1="http://schemas.microsoft.com/office/drawing/2015/9/8/chartex" xmlns:cx2="http://schemas.microsoft.com/office/drawing/2015/10/21/chartex" xmlns:cx3="http://schemas.microsoft.com/office/drawing/2016/5/9/chartex" xmlns:cx4="http://schemas.microsoft.com/office/drawing/2016/5/10/chartex" xmlns:cx5="http://schemas.microsoft.com/office/drawing/2016/5/11/chartex" xmlns:cx6="http://schemas.microsoft.com/office/drawing/2016/5/12/chartex" xmlns:cx7="http://schemas.microsoft.com/office/drawing/2016/5/13/chartex" xmlns:cx8="http://schemas.microsoft.com/office/drawing/2016/5/14/chartex" xmlns:mc="http://schemas.openxmlformats.org/markup-compatibility/2006" xmlns:aink="http://schemas.microsoft.com/office/drawing/2016/ink" xmlns:am3d="http://schemas.microsoft.com/office/drawing/2017/model3d" xmlns:o="urn:schemas-microsoft-com:office:office" xmlns:r="http://schemas.openxmlformats.org/officeDocument/2006/relationships" xmlns:m="http://schemas.openxmlformats.org/officeDocument/2006/math" xmlns:v="urn:schemas-microsoft-com:vml" xmlns:wp14="http://schemas.microsoft.com/office/word/2010/wordprocessingDrawing" xmlns:wp="http://schemas.openxmlformats.org/drawingml/2006/wordprocessingDrawing" xmlns:w10="urn:schemas-microsoft-com:office:word" xmlns:w="http://schemas.openxmlformats.org/wordprocessingml/2006/main" xmlns:w14="http://schemas.microsoft.com/office/word/2010/wordml" xmlns:w15="http://schemas.microsoft.com/office/word/2012/wordml" xmlns:w16cex="http://schemas.microsoft.com/office/word/2018/wordml/cex" xmlns:w16cid="http://schemas.microsoft.com/office/word/2016/wordml/cid" xmlns:w16="http://schemas.microsoft.com/office/word/2018/wordml" xmlns:w16se="http://schemas.microsoft.com/office/word/2015/wordml/symex" xmlns:wpg="http://schemas.microsoft.com/office/word/2010/wordprocessingGroup" xmlns:wpi="http://schemas.microsoft.com/office/word/2010/wordprocessingInk" xmlns:wne="http://schemas.microsoft.com/office/word/2006/wordml" xmlns:wps="http://schemas.microsoft.com/office/word/2010/wordprocessingShape" mc:Ignorable="w14 w15 w16se w16cid w16 w16cex wp14">
+<w:footnotes xmlns:wpc="http://schemas.microsoft.com/office/word/2010/wordprocessingCanvas" xmlns:cx="http://schemas.microsoft.com/office/drawing/2014/chartex" xmlns:cx1="http://schemas.microsoft.com/office/drawing/2015/9/8/chartex" xmlns:cx2="http://schemas.microsoft.com/office/drawing/2015/10/21/chartex" xmlns:cx3="http://schemas.microsoft.com/office/drawing/2016/5/9/chartex" xmlns:cx4="http://schemas.microsoft.com/office/drawing/2016/5/10/chartex" xmlns:cx5="http://schemas.microsoft.com/office/drawing/2016/5/11/chartex" xmlns:cx6="http://schemas.microsoft.com/office/drawing/2016/5/12/chartex" xmlns:cx7="http://schemas.microsoft.com/office/drawing/2016/5/13/chartex" xmlns:cx8="http://schemas.microsoft.com/office/drawing/2016/5/14/chartex" xmlns:mc="http://schemas.openxmlformats.org/markup-compatibility/2006" xmlns:aink="http://schemas.microsoft.com/office/drawing/2016/ink" xmlns:am3d="http://schemas.microsoft.com/office/drawing/2017/model3d" xmlns:o="urn:schemas-microsoft-com:office:office" xmlns:r="http://schemas.openxmlformats.org/officeDocument/2006/relationships" xmlns:m="http://schemas.openxmlformats.org/officeDocument/2006/math" xmlns:v="urn:schemas-microsoft-com:vml" xmlns:wp14="http://schemas.microsoft.com/office/word/2010/wordprocessingDrawing" xmlns:wp="http://schemas.openxmlformats.org/drawingml/2006/wordprocessingDrawing" xmlns:w10="urn:schemas-microsoft-com:office:word" xmlns:w="http://schemas.openxmlformats.org/wordprocessingml/2006/main" xmlns:w14="http://schemas.microsoft.com/office/word/2010/wordml" xmlns:w15="http://schemas.microsoft.com/office/word/2012/wordml" xmlns:w16cid="http://schemas.microsoft.com/office/word/2016/wordml/cid" xmlns:w16se="http://schemas.microsoft.com/office/word/2015/wordml/symex" xmlns:wpg="http://schemas.microsoft.com/office/word/2010/wordprocessingGroup" xmlns:wpi="http://schemas.microsoft.com/office/word/2010/wordprocessingInk" xmlns:wne="http://schemas.microsoft.com/office/word/2006/wordml" xmlns:wps="http://schemas.microsoft.com/office/word/2010/wordprocessingShape" mc:Ignorable="w14 w15 w16se w16cid wp14">
   <w:footnote w:type="separator" w:id="-1">
     <w:p>
       <w:pPr>
@@ -6237,7 +6539,7 @@
 </file>
 
 <file path=word/header1.xml><?xml version="1.0" encoding="utf-8"?>
-<w:hdr xmlns:wpc="http://schemas.microsoft.com/office/word/2010/wordprocessingCanvas" xmlns:cx="http://schemas.microsoft.com/office/drawing/2014/chartex" xmlns:cx1="http://schemas.microsoft.com/office/drawing/2015/9/8/chartex" xmlns:cx2="http://schemas.microsoft.com/office/drawing/2015/10/21/chartex" xmlns:cx3="http://schemas.microsoft.com/office/drawing/2016/5/9/chartex" xmlns:cx4="http://schemas.microsoft.com/office/drawing/2016/5/10/chartex" xmlns:cx5="http://schemas.microsoft.com/office/drawing/2016/5/11/chartex" xmlns:cx6="http://schemas.microsoft.com/office/drawing/2016/5/12/chartex" xmlns:cx7="http://schemas.microsoft.com/office/drawing/2016/5/13/chartex" xmlns:cx8="http://schemas.microsoft.com/office/drawing/2016/5/14/chartex" xmlns:mc="http://schemas.openxmlformats.org/markup-compatibility/2006" xmlns:aink="http://schemas.microsoft.com/office/drawing/2016/ink" xmlns:am3d="http://schemas.microsoft.com/office/drawing/2017/model3d" xmlns:o="urn:schemas-microsoft-com:office:office" xmlns:r="http://schemas.openxmlformats.org/officeDocument/2006/relationships" xmlns:m="http://schemas.openxmlformats.org/officeDocument/2006/math" xmlns:v="urn:schemas-microsoft-com:vml" xmlns:wp14="http://schemas.microsoft.com/office/word/2010/wordprocessingDrawing" xmlns:wp="http://schemas.openxmlformats.org/drawingml/2006/wordprocessingDrawing" xmlns:w10="urn:schemas-microsoft-com:office:word" xmlns:w="http://schemas.openxmlformats.org/wordprocessingml/2006/main" xmlns:w14="http://schemas.microsoft.com/office/word/2010/wordml" xmlns:w15="http://schemas.microsoft.com/office/word/2012/wordml" xmlns:w16cex="http://schemas.microsoft.com/office/word/2018/wordml/cex" xmlns:w16cid="http://schemas.microsoft.com/office/word/2016/wordml/cid" xmlns:w16="http://schemas.microsoft.com/office/word/2018/wordml" xmlns:w16se="http://schemas.microsoft.com/office/word/2015/wordml/symex" xmlns:wpg="http://schemas.microsoft.com/office/word/2010/wordprocessingGroup" xmlns:wpi="http://schemas.microsoft.com/office/word/2010/wordprocessingInk" xmlns:wne="http://schemas.microsoft.com/office/word/2006/wordml" xmlns:wps="http://schemas.microsoft.com/office/word/2010/wordprocessingShape" mc:Ignorable="w14 w15 w16se w16cid w16 w16cex wp14">
+<w:hdr xmlns:wpc="http://schemas.microsoft.com/office/word/2010/wordprocessingCanvas" xmlns:cx="http://schemas.microsoft.com/office/drawing/2014/chartex" xmlns:cx1="http://schemas.microsoft.com/office/drawing/2015/9/8/chartex" xmlns:cx2="http://schemas.microsoft.com/office/drawing/2015/10/21/chartex" xmlns:cx3="http://schemas.microsoft.com/office/drawing/2016/5/9/chartex" xmlns:cx4="http://schemas.microsoft.com/office/drawing/2016/5/10/chartex" xmlns:cx5="http://schemas.microsoft.com/office/drawing/2016/5/11/chartex" xmlns:cx6="http://schemas.microsoft.com/office/drawing/2016/5/12/chartex" xmlns:cx7="http://schemas.microsoft.com/office/drawing/2016/5/13/chartex" xmlns:cx8="http://schemas.microsoft.com/office/drawing/2016/5/14/chartex" xmlns:mc="http://schemas.openxmlformats.org/markup-compatibility/2006" xmlns:aink="http://schemas.microsoft.com/office/drawing/2016/ink" xmlns:am3d="http://schemas.microsoft.com/office/drawing/2017/model3d" xmlns:o="urn:schemas-microsoft-com:office:office" xmlns:r="http://schemas.openxmlformats.org/officeDocument/2006/relationships" xmlns:m="http://schemas.openxmlformats.org/officeDocument/2006/math" xmlns:v="urn:schemas-microsoft-com:vml" xmlns:wp14="http://schemas.microsoft.com/office/word/2010/wordprocessingDrawing" xmlns:wp="http://schemas.openxmlformats.org/drawingml/2006/wordprocessingDrawing" xmlns:w10="urn:schemas-microsoft-com:office:word" xmlns:w="http://schemas.openxmlformats.org/wordprocessingml/2006/main" xmlns:w14="http://schemas.microsoft.com/office/word/2010/wordml" xmlns:w15="http://schemas.microsoft.com/office/word/2012/wordml" xmlns:w16cid="http://schemas.microsoft.com/office/word/2016/wordml/cid" xmlns:w16se="http://schemas.microsoft.com/office/word/2015/wordml/symex" xmlns:wpg="http://schemas.microsoft.com/office/word/2010/wordprocessingGroup" xmlns:wpi="http://schemas.microsoft.com/office/word/2010/wordprocessingInk" xmlns:wne="http://schemas.microsoft.com/office/word/2006/wordml" xmlns:wps="http://schemas.microsoft.com/office/word/2010/wordprocessingShape" mc:Ignorable="w14 w15 w16se w16cid wp14">
   <w:p>
     <w:pPr>
       <w:pStyle w:val="Header"/>
@@ -6313,7 +6615,7 @@
 </file>
 
 <file path=word/header2.xml><?xml version="1.0" encoding="utf-8"?>
-<w:hdr xmlns:wpc="http://schemas.microsoft.com/office/word/2010/wordprocessingCanvas" xmlns:cx="http://schemas.microsoft.com/office/drawing/2014/chartex" xmlns:cx1="http://schemas.microsoft.com/office/drawing/2015/9/8/chartex" xmlns:cx2="http://schemas.microsoft.com/office/drawing/2015/10/21/chartex" xmlns:cx3="http://schemas.microsoft.com/office/drawing/2016/5/9/chartex" xmlns:cx4="http://schemas.microsoft.com/office/drawing/2016/5/10/chartex" xmlns:cx5="http://schemas.microsoft.com/office/drawing/2016/5/11/chartex" xmlns:cx6="http://schemas.microsoft.com/office/drawing/2016/5/12/chartex" xmlns:cx7="http://schemas.microsoft.com/office/drawing/2016/5/13/chartex" xmlns:cx8="http://schemas.microsoft.com/office/drawing/2016/5/14/chartex" xmlns:mc="http://schemas.openxmlformats.org/markup-compatibility/2006" xmlns:aink="http://schemas.microsoft.com/office/drawing/2016/ink" xmlns:am3d="http://schemas.microsoft.com/office/drawing/2017/model3d" xmlns:o="urn:schemas-microsoft-com:office:office" xmlns:r="http://schemas.openxmlformats.org/officeDocument/2006/relationships" xmlns:m="http://schemas.openxmlformats.org/officeDocument/2006/math" xmlns:v="urn:schemas-microsoft-com:vml" xmlns:wp14="http://schemas.microsoft.com/office/word/2010/wordprocessingDrawing" xmlns:wp="http://schemas.openxmlformats.org/drawingml/2006/wordprocessingDrawing" xmlns:w10="urn:schemas-microsoft-com:office:word" xmlns:w="http://schemas.openxmlformats.org/wordprocessingml/2006/main" xmlns:w14="http://schemas.microsoft.com/office/word/2010/wordml" xmlns:w15="http://schemas.microsoft.com/office/word/2012/wordml" xmlns:w16cex="http://schemas.microsoft.com/office/word/2018/wordml/cex" xmlns:w16cid="http://schemas.microsoft.com/office/word/2016/wordml/cid" xmlns:w16="http://schemas.microsoft.com/office/word/2018/wordml" xmlns:w16se="http://schemas.microsoft.com/office/word/2015/wordml/symex" xmlns:wpg="http://schemas.microsoft.com/office/word/2010/wordprocessingGroup" xmlns:wpi="http://schemas.microsoft.com/office/word/2010/wordprocessingInk" xmlns:wne="http://schemas.microsoft.com/office/word/2006/wordml" xmlns:wps="http://schemas.microsoft.com/office/word/2010/wordprocessingShape" mc:Ignorable="w14 w15 w16se w16cid w16 w16cex wp14">
+<w:hdr xmlns:wpc="http://schemas.microsoft.com/office/word/2010/wordprocessingCanvas" xmlns:cx="http://schemas.microsoft.com/office/drawing/2014/chartex" xmlns:cx1="http://schemas.microsoft.com/office/drawing/2015/9/8/chartex" xmlns:cx2="http://schemas.microsoft.com/office/drawing/2015/10/21/chartex" xmlns:cx3="http://schemas.microsoft.com/office/drawing/2016/5/9/chartex" xmlns:cx4="http://schemas.microsoft.com/office/drawing/2016/5/10/chartex" xmlns:cx5="http://schemas.microsoft.com/office/drawing/2016/5/11/chartex" xmlns:cx6="http://schemas.microsoft.com/office/drawing/2016/5/12/chartex" xmlns:cx7="http://schemas.microsoft.com/office/drawing/2016/5/13/chartex" xmlns:cx8="http://schemas.microsoft.com/office/drawing/2016/5/14/chartex" xmlns:mc="http://schemas.openxmlformats.org/markup-compatibility/2006" xmlns:aink="http://schemas.microsoft.com/office/drawing/2016/ink" xmlns:am3d="http://schemas.microsoft.com/office/drawing/2017/model3d" xmlns:o="urn:schemas-microsoft-com:office:office" xmlns:r="http://schemas.openxmlformats.org/officeDocument/2006/relationships" xmlns:m="http://schemas.openxmlformats.org/officeDocument/2006/math" xmlns:v="urn:schemas-microsoft-com:vml" xmlns:wp14="http://schemas.microsoft.com/office/word/2010/wordprocessingDrawing" xmlns:wp="http://schemas.openxmlformats.org/drawingml/2006/wordprocessingDrawing" xmlns:w10="urn:schemas-microsoft-com:office:word" xmlns:w="http://schemas.openxmlformats.org/wordprocessingml/2006/main" xmlns:w14="http://schemas.microsoft.com/office/word/2010/wordml" xmlns:w15="http://schemas.microsoft.com/office/word/2012/wordml" xmlns:w16cid="http://schemas.microsoft.com/office/word/2016/wordml/cid" xmlns:w16se="http://schemas.microsoft.com/office/word/2015/wordml/symex" xmlns:wpg="http://schemas.microsoft.com/office/word/2010/wordprocessingGroup" xmlns:wpi="http://schemas.microsoft.com/office/word/2010/wordprocessingInk" xmlns:wne="http://schemas.microsoft.com/office/word/2006/wordml" xmlns:wps="http://schemas.microsoft.com/office/word/2010/wordprocessingShape" mc:Ignorable="w14 w15 w16se w16cid wp14">
   <w:p>
     <w:pPr>
       <w:pStyle w:val="Header"/>
@@ -6332,7 +6634,7 @@
 </file>
 
 <file path=word/numbering.xml><?xml version="1.0" encoding="utf-8"?>
-<w:numbering xmlns:wpc="http://schemas.microsoft.com/office/word/2010/wordprocessingCanvas" xmlns:cx="http://schemas.microsoft.com/office/drawing/2014/chartex" xmlns:cx1="http://schemas.microsoft.com/office/drawing/2015/9/8/chartex" xmlns:cx2="http://schemas.microsoft.com/office/drawing/2015/10/21/chartex" xmlns:cx3="http://schemas.microsoft.com/office/drawing/2016/5/9/chartex" xmlns:cx4="http://schemas.microsoft.com/office/drawing/2016/5/10/chartex" xmlns:cx5="http://schemas.microsoft.com/office/drawing/2016/5/11/chartex" xmlns:cx6="http://schemas.microsoft.com/office/drawing/2016/5/12/chartex" xmlns:cx7="http://schemas.microsoft.com/office/drawing/2016/5/13/chartex" xmlns:cx8="http://schemas.microsoft.com/office/drawing/2016/5/14/chartex" xmlns:mc="http://schemas.openxmlformats.org/markup-compatibility/2006" xmlns:aink="http://schemas.microsoft.com/office/drawing/2016/ink" xmlns:am3d="http://schemas.microsoft.com/office/drawing/2017/model3d" xmlns:o="urn:schemas-microsoft-com:office:office" xmlns:r="http://schemas.openxmlformats.org/officeDocument/2006/relationships" xmlns:m="http://schemas.openxmlformats.org/officeDocument/2006/math" xmlns:v="urn:schemas-microsoft-com:vml" xmlns:wp14="http://schemas.microsoft.com/office/word/2010/wordprocessingDrawing" xmlns:wp="http://schemas.openxmlformats.org/drawingml/2006/wordprocessingDrawing" xmlns:w10="urn:schemas-microsoft-com:office:word" xmlns:w="http://schemas.openxmlformats.org/wordprocessingml/2006/main" xmlns:w14="http://schemas.microsoft.com/office/word/2010/wordml" xmlns:w15="http://schemas.microsoft.com/office/word/2012/wordml" xmlns:w16cex="http://schemas.microsoft.com/office/word/2018/wordml/cex" xmlns:w16cid="http://schemas.microsoft.com/office/word/2016/wordml/cid" xmlns:w16="http://schemas.microsoft.com/office/word/2018/wordml" xmlns:w16se="http://schemas.microsoft.com/office/word/2015/wordml/symex" xmlns:wpg="http://schemas.microsoft.com/office/word/2010/wordprocessingGroup" xmlns:wpi="http://schemas.microsoft.com/office/word/2010/wordprocessingInk" xmlns:wne="http://schemas.microsoft.com/office/word/2006/wordml" xmlns:wps="http://schemas.microsoft.com/office/word/2010/wordprocessingShape" mc:Ignorable="w14 w15 w16se w16cid w16 w16cex wp14">
+<w:numbering xmlns:wpc="http://schemas.microsoft.com/office/word/2010/wordprocessingCanvas" xmlns:cx="http://schemas.microsoft.com/office/drawing/2014/chartex" xmlns:cx1="http://schemas.microsoft.com/office/drawing/2015/9/8/chartex" xmlns:cx2="http://schemas.microsoft.com/office/drawing/2015/10/21/chartex" xmlns:cx3="http://schemas.microsoft.com/office/drawing/2016/5/9/chartex" xmlns:cx4="http://schemas.microsoft.com/office/drawing/2016/5/10/chartex" xmlns:cx5="http://schemas.microsoft.com/office/drawing/2016/5/11/chartex" xmlns:cx6="http://schemas.microsoft.com/office/drawing/2016/5/12/chartex" xmlns:cx7="http://schemas.microsoft.com/office/drawing/2016/5/13/chartex" xmlns:cx8="http://schemas.microsoft.com/office/drawing/2016/5/14/chartex" xmlns:mc="http://schemas.openxmlformats.org/markup-compatibility/2006" xmlns:aink="http://schemas.microsoft.com/office/drawing/2016/ink" xmlns:am3d="http://schemas.microsoft.com/office/drawing/2017/model3d" xmlns:o="urn:schemas-microsoft-com:office:office" xmlns:r="http://schemas.openxmlformats.org/officeDocument/2006/relationships" xmlns:m="http://schemas.openxmlformats.org/officeDocument/2006/math" xmlns:v="urn:schemas-microsoft-com:vml" xmlns:wp14="http://schemas.microsoft.com/office/word/2010/wordprocessingDrawing" xmlns:wp="http://schemas.openxmlformats.org/drawingml/2006/wordprocessingDrawing" xmlns:w10="urn:schemas-microsoft-com:office:word" xmlns:w="http://schemas.openxmlformats.org/wordprocessingml/2006/main" xmlns:w14="http://schemas.microsoft.com/office/word/2010/wordml" xmlns:w15="http://schemas.microsoft.com/office/word/2012/wordml" xmlns:w16cid="http://schemas.microsoft.com/office/word/2016/wordml/cid" xmlns:w16se="http://schemas.microsoft.com/office/word/2015/wordml/symex" xmlns:wpg="http://schemas.microsoft.com/office/word/2010/wordprocessingGroup" xmlns:wpi="http://schemas.microsoft.com/office/word/2010/wordprocessingInk" xmlns:wne="http://schemas.microsoft.com/office/word/2006/wordml" xmlns:wps="http://schemas.microsoft.com/office/word/2010/wordprocessingShape" mc:Ignorable="w14 w15 w16se w16cid wp14">
   <w:abstractNum w:abstractNumId="0" w15:restartNumberingAfterBreak="0">
     <w:nsid w:val="0B656231"/>
     <w:multiLevelType w:val="hybridMultilevel"/>
@@ -8813,7 +9115,7 @@
 </file>
 
 <file path=word/styles.xml><?xml version="1.0" encoding="utf-8"?>
-<w:styles xmlns:mc="http://schemas.openxmlformats.org/markup-compatibility/2006" xmlns:r="http://schemas.openxmlformats.org/officeDocument/2006/relationships" xmlns:w="http://schemas.openxmlformats.org/wordprocessingml/2006/main" xmlns:w14="http://schemas.microsoft.com/office/word/2010/wordml" xmlns:w15="http://schemas.microsoft.com/office/word/2012/wordml" xmlns:w16cex="http://schemas.microsoft.com/office/word/2018/wordml/cex" xmlns:w16cid="http://schemas.microsoft.com/office/word/2016/wordml/cid" xmlns:w16="http://schemas.microsoft.com/office/word/2018/wordml" xmlns:w16se="http://schemas.microsoft.com/office/word/2015/wordml/symex" mc:Ignorable="w14 w15 w16se w16cid w16 w16cex">
+<w:styles xmlns:mc="http://schemas.openxmlformats.org/markup-compatibility/2006" xmlns:r="http://schemas.openxmlformats.org/officeDocument/2006/relationships" xmlns:w="http://schemas.openxmlformats.org/wordprocessingml/2006/main" xmlns:w14="http://schemas.microsoft.com/office/word/2010/wordml" xmlns:w15="http://schemas.microsoft.com/office/word/2012/wordml" xmlns:w16cid="http://schemas.microsoft.com/office/word/2016/wordml/cid" xmlns:w16se="http://schemas.microsoft.com/office/word/2015/wordml/symex" mc:Ignorable="w14 w15 w16se w16cid">
   <w:docDefaults>
     <w:rPrDefault>
       <w:rPr>
@@ -10058,7 +10360,7 @@
 </file>
 
 <file path=customXml/itemProps1.xml><?xml version="1.0" encoding="utf-8"?>
-<ds:datastoreItem xmlns:ds="http://schemas.openxmlformats.org/officeDocument/2006/customXml" ds:itemID="{B4F880FA-5494-4F47-AD02-7826C29F4DB2}">
+<ds:datastoreItem xmlns:ds="http://schemas.openxmlformats.org/officeDocument/2006/customXml" ds:itemID="{DECC4218-2EBD-4BEF-87A5-5E315F5F6C8B}">
   <ds:schemaRefs>
     <ds:schemaRef ds:uri="http://schemas.openxmlformats.org/officeDocument/2006/bibliography"/>
   </ds:schemaRefs>

</xml_diff>